<commit_message>
the evaluation of cloud server
</commit_message>
<xml_diff>
--- a/程序员客栈项目/因卓科技教育平台/需求梳理final/因卓教育答题卡生成和识别方案.docx
+++ b/程序员客栈项目/因卓科技教育平台/需求梳理final/因卓教育答题卡生成和识别方案.docx
@@ -147,7 +147,6 @@
       <w:pPr>
         <w:rPr>
           <w:rStyle w:val="a3"/>
-          <w:rFonts w:hint="eastAsia"/>
           <w:b w:val="0"/>
           <w:i w:val="0"/>
           <w:sz w:val="48"/>
@@ -158,27 +157,6 @@
     <w:p>
       <w:pPr>
         <w:jc w:val="center"/>
-        <w:rPr>
-          <w:rStyle w:val="a3"/>
-          <w:rFonts w:hint="eastAsia"/>
-          <w:b w:val="0"/>
-          <w:i w:val="0"/>
-          <w:sz w:val="48"/>
-          <w:szCs w:val="48"/>
-        </w:rPr>
-      </w:pPr>
-      <w:r>
-        <w:rPr>
-          <w:rStyle w:val="a3"/>
-          <w:rFonts w:hint="eastAsia"/>
-          <w:b w:val="0"/>
-          <w:i w:val="0"/>
-          <w:sz w:val="48"/>
-          <w:szCs w:val="48"/>
-        </w:rPr>
-        <w:t>作者</w:t>
-      </w:r>
-      <w:r>
         <w:rPr>
           <w:rStyle w:val="a3"/>
           <w:b w:val="0"/>
@@ -186,8 +164,7 @@
           <w:sz w:val="48"/>
           <w:szCs w:val="48"/>
         </w:rPr>
-        <w:t xml:space="preserve">: </w:t>
-      </w:r>
+      </w:pPr>
       <w:r>
         <w:rPr>
           <w:rStyle w:val="a3"/>
@@ -197,6 +174,27 @@
           <w:sz w:val="48"/>
           <w:szCs w:val="48"/>
         </w:rPr>
+        <w:t>作者</w:t>
+      </w:r>
+      <w:r>
+        <w:rPr>
+          <w:rStyle w:val="a3"/>
+          <w:b w:val="0"/>
+          <w:i w:val="0"/>
+          <w:sz w:val="48"/>
+          <w:szCs w:val="48"/>
+        </w:rPr>
+        <w:t xml:space="preserve">: </w:t>
+      </w:r>
+      <w:r>
+        <w:rPr>
+          <w:rStyle w:val="a3"/>
+          <w:rFonts w:hint="eastAsia"/>
+          <w:b w:val="0"/>
+          <w:i w:val="0"/>
+          <w:sz w:val="48"/>
+          <w:szCs w:val="48"/>
+        </w:rPr>
         <w:t>张文虎</w:t>
       </w:r>
     </w:p>
@@ -206,7 +204,6 @@
         <w:jc w:val="left"/>
         <w:rPr>
           <w:rStyle w:val="a3"/>
-          <w:rFonts w:hint="eastAsia"/>
           <w:b w:val="0"/>
           <w:i w:val="0"/>
           <w:sz w:val="48"/>
@@ -251,9 +248,6 @@
     <w:p>
       <w:pPr>
         <w:pStyle w:val="2"/>
-        <w:rPr>
-          <w:rFonts w:hint="eastAsia"/>
-        </w:rPr>
       </w:pPr>
       <w:r>
         <w:rPr>
@@ -266,11 +260,6 @@
       </w:r>
     </w:p>
     <w:p>
-      <w:pPr>
-        <w:rPr>
-          <w:rFonts w:hint="eastAsia"/>
-        </w:rPr>
-      </w:pPr>
       <w:r>
         <w:rPr>
           <w:rFonts w:hint="eastAsia"/>
@@ -445,9 +434,6 @@
       <w:pPr>
         <w:pStyle w:val="a5"/>
         <w:ind w:left="420" w:firstLineChars="0" w:firstLine="0"/>
-        <w:rPr>
-          <w:rFonts w:hint="eastAsia"/>
-        </w:rPr>
       </w:pPr>
       <w:r>
         <w:rPr>
@@ -585,9 +571,6 @@
       <w:pPr>
         <w:pStyle w:val="a5"/>
         <w:ind w:left="420" w:firstLineChars="0" w:firstLine="0"/>
-        <w:rPr>
-          <w:rFonts w:hint="eastAsia"/>
-        </w:rPr>
       </w:pPr>
       <w:r>
         <w:rPr>
@@ -882,9 +865,6 @@
           <w:numId w:val="4"/>
         </w:numPr>
         <w:ind w:firstLineChars="0"/>
-        <w:rPr>
-          <w:rFonts w:hint="eastAsia"/>
-        </w:rPr>
       </w:pPr>
       <w:r>
         <w:rPr>
@@ -939,11 +919,6 @@
       </w:r>
     </w:p>
     <w:p>
-      <w:pPr>
-        <w:rPr>
-          <w:rFonts w:hint="eastAsia"/>
-        </w:rPr>
-      </w:pPr>
       <w:r>
         <w:rPr>
           <w:rFonts w:hint="eastAsia"/>
@@ -982,11 +957,6 @@
       </w:r>
     </w:p>
     <w:p>
-      <w:pPr>
-        <w:rPr>
-          <w:rFonts w:hint="eastAsia"/>
-        </w:rPr>
-      </w:pPr>
       <w:r>
         <w:rPr>
           <w:rFonts w:hint="eastAsia"/>
@@ -1042,11 +1012,6 @@
       </w:r>
     </w:p>
     <w:p>
-      <w:pPr>
-        <w:rPr>
-          <w:rFonts w:hint="eastAsia"/>
-        </w:rPr>
-      </w:pPr>
       <w:r>
         <w:rPr>
           <w:rFonts w:hint="eastAsia"/>
@@ -1166,9 +1131,6 @@
       <w:pPr>
         <w:pStyle w:val="a5"/>
         <w:ind w:left="420" w:firstLineChars="0" w:firstLine="0"/>
-        <w:rPr>
-          <w:rFonts w:hint="eastAsia"/>
-        </w:rPr>
       </w:pPr>
       <w:r>
         <w:rPr>
@@ -1257,9 +1219,6 @@
       <w:pPr>
         <w:pStyle w:val="a5"/>
         <w:ind w:left="420" w:firstLineChars="0" w:firstLine="0"/>
-        <w:rPr>
-          <w:rFonts w:hint="eastAsia"/>
-        </w:rPr>
       </w:pPr>
     </w:p>
     <w:p>
@@ -1291,9 +1250,6 @@
       <w:pPr>
         <w:pStyle w:val="a5"/>
         <w:ind w:left="420" w:firstLineChars="0" w:firstLine="0"/>
-        <w:rPr>
-          <w:rFonts w:hint="eastAsia"/>
-        </w:rPr>
       </w:pPr>
       <w:r>
         <w:rPr>
@@ -1427,11 +1383,6 @@
       </w:r>
     </w:p>
     <w:p>
-      <w:pPr>
-        <w:rPr>
-          <w:rFonts w:hint="eastAsia"/>
-        </w:rPr>
-      </w:pPr>
       <w:r>
         <w:rPr>
           <w:noProof/>
@@ -1543,11 +1494,6 @@
       </w:r>
     </w:p>
     <w:p>
-      <w:pPr>
-        <w:rPr>
-          <w:rFonts w:hint="eastAsia"/>
-        </w:rPr>
-      </w:pPr>
       <w:r>
         <w:rPr>
           <w:rFonts w:hint="eastAsia"/>
@@ -1670,7 +1616,6 @@
     <w:p>
       <w:pPr>
         <w:rPr>
-          <w:rFonts w:hint="eastAsia"/>
           <w:b/>
         </w:rPr>
       </w:pPr>
@@ -1808,9 +1753,6 @@
       <w:pPr>
         <w:pStyle w:val="a5"/>
         <w:ind w:left="360" w:firstLineChars="0" w:firstLine="0"/>
-        <w:rPr>
-          <w:rFonts w:hint="eastAsia"/>
-        </w:rPr>
       </w:pPr>
       <w:r>
         <w:rPr>
@@ -1844,9 +1786,6 @@
       <w:pPr>
         <w:pStyle w:val="a5"/>
         <w:ind w:left="360" w:firstLineChars="0" w:firstLine="0"/>
-        <w:rPr>
-          <w:rFonts w:hint="eastAsia"/>
-        </w:rPr>
       </w:pPr>
       <w:r>
         <w:rPr>
@@ -1917,13 +1856,7 @@
         <w:t>前期和一些专业人士的交流，这个难度很大，实现的可能性不是很大。</w:t>
       </w:r>
     </w:p>
-    <w:p>
-      <w:pPr>
-        <w:rPr>
-          <w:rFonts w:hint="eastAsia"/>
-        </w:rPr>
-      </w:pPr>
-    </w:p>
+    <w:p/>
     <w:p>
       <w:pPr>
         <w:pStyle w:val="2"/>
@@ -2031,9 +1964,6 @@
       <w:pPr>
         <w:pStyle w:val="a5"/>
         <w:ind w:left="420" w:firstLineChars="0"/>
-        <w:rPr>
-          <w:rFonts w:hint="eastAsia"/>
-        </w:rPr>
       </w:pPr>
       <w:r>
         <w:rPr>
@@ -2311,9 +2241,6 @@
           <w:numId w:val="6"/>
         </w:numPr>
         <w:ind w:firstLineChars="0"/>
-        <w:rPr>
-          <w:rFonts w:hint="eastAsia"/>
-        </w:rPr>
       </w:pPr>
       <w:r>
         <w:rPr>
@@ -2503,21 +2430,266 @@
         <w:t>大小</w:t>
       </w:r>
     </w:p>
-    <w:p>
-      <w:pPr>
-        <w:rPr>
-          <w:rFonts w:hint="eastAsia"/>
-        </w:rPr>
-      </w:pPr>
-    </w:p>
-    <w:p>
-      <w:pPr>
-        <w:rPr>
-          <w:rFonts w:hint="eastAsia"/>
-        </w:rPr>
-      </w:pPr>
+    <w:p/>
+    <w:p/>
+    <w:p/>
+    <w:p/>
+    <w:p/>
+    <w:p>
+      <w:pPr>
+        <w:rPr>
+          <w:b/>
+        </w:rPr>
+      </w:pPr>
+      <w:r>
+        <w:rPr>
+          <w:rFonts w:hint="eastAsia"/>
+          <w:b/>
+        </w:rPr>
+        <w:t>=&gt;客户建议</w:t>
+      </w:r>
+    </w:p>
+    <w:p>
+      <w:pPr>
+        <w:pStyle w:val="a5"/>
+        <w:numPr>
+          <w:ilvl w:val="0"/>
+          <w:numId w:val="8"/>
+        </w:numPr>
+        <w:ind w:firstLineChars="0"/>
+      </w:pPr>
+      <w:r>
+        <w:rPr>
+          <w:rFonts w:hint="eastAsia"/>
+        </w:rPr>
+        <w:t>关于答题卡</w:t>
+      </w:r>
+      <w:r>
+        <w:t>的考号填涂和条形码粘贴的两种方式，请产品经理给下建议，两者的优劣和一般的</w:t>
+      </w:r>
+      <w:r>
+        <w:rPr>
+          <w:rFonts w:hint="eastAsia"/>
+        </w:rPr>
+        <w:t>选择标准</w:t>
+      </w:r>
+      <w:r>
+        <w:t>是什么？</w:t>
+      </w:r>
+    </w:p>
+    <w:p>
+      <w:r>
+        <w:rPr>
+          <w:rFonts w:hint="eastAsia"/>
+        </w:rPr>
+        <w:t>（注</w:t>
+      </w:r>
+      <w:r>
+        <w:t>：因卓平台的使用范围较广，用于每日的课后作业</w:t>
+      </w:r>
+      <w:r>
+        <w:rPr>
+          <w:rFonts w:hint="eastAsia"/>
+        </w:rPr>
+        <w:t>、</w:t>
+      </w:r>
+      <w:r>
+        <w:t>周测和集中考试</w:t>
+      </w:r>
+      <w:r>
+        <w:rPr>
+          <w:rFonts w:hint="eastAsia"/>
+        </w:rPr>
+        <w:t>）</w:t>
+      </w:r>
+    </w:p>
+    <w:p>
+      <w:pPr>
+        <w:rPr>
+          <w:rFonts w:hint="eastAsia"/>
+        </w:rPr>
+      </w:pPr>
+      <w:r>
+        <w:tab/>
+      </w:r>
+      <w:r>
+        <w:rPr>
+          <w:rFonts w:hint="eastAsia"/>
+          <w:color w:val="FF0000"/>
+        </w:rPr>
+        <w:t>结论：</w:t>
+      </w:r>
+      <w:r>
+        <w:rPr>
+          <w:rFonts w:hint="eastAsia"/>
+          <w:color w:val="FF0000"/>
+        </w:rPr>
+        <w:t>产品经理</w:t>
+      </w:r>
+      <w:r>
+        <w:rPr>
+          <w:color w:val="FF0000"/>
+        </w:rPr>
+        <w:t>根据自己的经验给出一定的建议。</w:t>
+      </w:r>
       <w:bookmarkStart w:id="0" w:name="_GoBack"/>
       <w:bookmarkEnd w:id="0"/>
+    </w:p>
+    <w:p>
+      <w:pPr>
+        <w:pStyle w:val="a5"/>
+        <w:numPr>
+          <w:ilvl w:val="0"/>
+          <w:numId w:val="8"/>
+        </w:numPr>
+        <w:ind w:firstLineChars="0"/>
+      </w:pPr>
+      <w:r>
+        <w:rPr>
+          <w:rFonts w:hint="eastAsia"/>
+        </w:rPr>
+        <w:t>答题卡</w:t>
+      </w:r>
+      <w:r>
+        <w:t>与试卷的对应关联信息如何体现？如何</w:t>
+      </w:r>
+      <w:r>
+        <w:rPr>
+          <w:rFonts w:hint="eastAsia"/>
+        </w:rPr>
+        <w:t>识别</w:t>
+      </w:r>
+      <w:r>
+        <w:t>某一张答题卡对应的试卷题目</w:t>
+      </w:r>
+    </w:p>
+    <w:p>
+      <w:pPr>
+        <w:ind w:left="360"/>
+        <w:rPr>
+          <w:rFonts w:hint="eastAsia"/>
+          <w:color w:val="FF0000"/>
+        </w:rPr>
+      </w:pPr>
+      <w:r>
+        <w:rPr>
+          <w:rFonts w:hint="eastAsia"/>
+          <w:color w:val="FF0000"/>
+        </w:rPr>
+        <w:t>结论：</w:t>
+      </w:r>
+      <w:r>
+        <w:rPr>
+          <w:color w:val="FF0000"/>
+        </w:rPr>
+        <w:t>在答题卡上增加二维码来</w:t>
+      </w:r>
+      <w:r>
+        <w:rPr>
+          <w:rFonts w:hint="eastAsia"/>
+          <w:color w:val="FF0000"/>
+        </w:rPr>
+        <w:t>来</w:t>
+      </w:r>
+      <w:r>
+        <w:rPr>
+          <w:color w:val="FF0000"/>
+        </w:rPr>
+        <w:t>关联答题卡和试卷。</w:t>
+      </w:r>
+    </w:p>
+    <w:p>
+      <w:pPr>
+        <w:pStyle w:val="a5"/>
+        <w:numPr>
+          <w:ilvl w:val="0"/>
+          <w:numId w:val="8"/>
+        </w:numPr>
+        <w:ind w:firstLineChars="0"/>
+      </w:pPr>
+      <w:r>
+        <w:rPr>
+          <w:rFonts w:hint="eastAsia"/>
+        </w:rPr>
+        <w:t>答题卡</w:t>
+      </w:r>
+      <w:r>
+        <w:t>应该在组卷生成时，自动根据卷面题目的类型、学科、数量、顺序生成答题卡，</w:t>
+      </w:r>
+      <w:r>
+        <w:rPr>
+          <w:rFonts w:hint="eastAsia"/>
+        </w:rPr>
+        <w:t>而不是</w:t>
+      </w:r>
+      <w:r>
+        <w:t>人工手动编辑生成。</w:t>
+      </w:r>
+    </w:p>
+    <w:p>
+      <w:pPr>
+        <w:pStyle w:val="a5"/>
+        <w:ind w:left="360" w:firstLineChars="0" w:firstLine="0"/>
+      </w:pPr>
+      <w:r>
+        <w:rPr>
+          <w:rFonts w:hint="eastAsia"/>
+        </w:rPr>
+        <w:t>注</w:t>
+      </w:r>
+      <w:r>
+        <w:t>：人工编辑的意义在于可以手动调整，添加图片和修改自动生成的一些误差。</w:t>
+      </w:r>
+    </w:p>
+    <w:p>
+      <w:pPr>
+        <w:pStyle w:val="a5"/>
+        <w:ind w:left="360" w:firstLineChars="0" w:firstLine="0"/>
+      </w:pPr>
+    </w:p>
+    <w:p>
+      <w:pPr>
+        <w:pStyle w:val="a5"/>
+        <w:ind w:left="360" w:firstLineChars="0" w:firstLine="0"/>
+        <w:rPr>
+          <w:rFonts w:hint="eastAsia"/>
+        </w:rPr>
+      </w:pPr>
+      <w:r>
+        <w:rPr>
+          <w:rFonts w:hint="eastAsia"/>
+          <w:color w:val="FF0000"/>
+        </w:rPr>
+        <w:t>结论：主管</w:t>
+      </w:r>
+      <w:r>
+        <w:rPr>
+          <w:color w:val="FF0000"/>
+        </w:rPr>
+        <w:t>题</w:t>
+      </w:r>
+      <w:r>
+        <w:rPr>
+          <w:rFonts w:hint="eastAsia"/>
+          <w:color w:val="FF0000"/>
+        </w:rPr>
+        <w:t>的</w:t>
+      </w:r>
+      <w:r>
+        <w:rPr>
+          <w:color w:val="FF0000"/>
+        </w:rPr>
+        <w:t>答题区用户设定标准值，根据用户设定的标准值生成答题卡。</w:t>
+      </w:r>
+    </w:p>
+    <w:p>
+      <w:pPr>
+        <w:pStyle w:val="a5"/>
+        <w:ind w:left="360" w:firstLineChars="0" w:firstLine="0"/>
+        <w:rPr>
+          <w:rFonts w:hint="eastAsia"/>
+        </w:rPr>
+      </w:pPr>
     </w:p>
     <w:sectPr>
       <w:pgSz w:w="11906" w:h="16838"/>
@@ -2933,6 +3105,95 @@
     </w:lvl>
   </w:abstractNum>
   <w:abstractNum w:abstractNumId="4" w15:restartNumberingAfterBreak="0">
+    <w:nsid w:val="5B255302"/>
+    <w:multiLevelType w:val="hybridMultilevel"/>
+    <w:tmpl w:val="9906F99E"/>
+    <w:lvl w:ilvl="0" w:tplc="96F270EC">
+      <w:start w:val="1"/>
+      <w:numFmt w:val="decimal"/>
+      <w:lvlText w:val="%1."/>
+      <w:lvlJc w:val="left"/>
+      <w:pPr>
+        <w:ind w:left="360" w:hanging="360"/>
+      </w:pPr>
+      <w:rPr>
+        <w:rFonts w:hint="default"/>
+      </w:rPr>
+    </w:lvl>
+    <w:lvl w:ilvl="1" w:tplc="04090019" w:tentative="1">
+      <w:start w:val="1"/>
+      <w:numFmt w:val="lowerLetter"/>
+      <w:lvlText w:val="%2)"/>
+      <w:lvlJc w:val="left"/>
+      <w:pPr>
+        <w:ind w:left="840" w:hanging="420"/>
+      </w:pPr>
+    </w:lvl>
+    <w:lvl w:ilvl="2" w:tplc="0409001B" w:tentative="1">
+      <w:start w:val="1"/>
+      <w:numFmt w:val="lowerRoman"/>
+      <w:lvlText w:val="%3."/>
+      <w:lvlJc w:val="right"/>
+      <w:pPr>
+        <w:ind w:left="1260" w:hanging="420"/>
+      </w:pPr>
+    </w:lvl>
+    <w:lvl w:ilvl="3" w:tplc="0409000F" w:tentative="1">
+      <w:start w:val="1"/>
+      <w:numFmt w:val="decimal"/>
+      <w:lvlText w:val="%4."/>
+      <w:lvlJc w:val="left"/>
+      <w:pPr>
+        <w:ind w:left="1680" w:hanging="420"/>
+      </w:pPr>
+    </w:lvl>
+    <w:lvl w:ilvl="4" w:tplc="04090019" w:tentative="1">
+      <w:start w:val="1"/>
+      <w:numFmt w:val="lowerLetter"/>
+      <w:lvlText w:val="%5)"/>
+      <w:lvlJc w:val="left"/>
+      <w:pPr>
+        <w:ind w:left="2100" w:hanging="420"/>
+      </w:pPr>
+    </w:lvl>
+    <w:lvl w:ilvl="5" w:tplc="0409001B" w:tentative="1">
+      <w:start w:val="1"/>
+      <w:numFmt w:val="lowerRoman"/>
+      <w:lvlText w:val="%6."/>
+      <w:lvlJc w:val="right"/>
+      <w:pPr>
+        <w:ind w:left="2520" w:hanging="420"/>
+      </w:pPr>
+    </w:lvl>
+    <w:lvl w:ilvl="6" w:tplc="0409000F" w:tentative="1">
+      <w:start w:val="1"/>
+      <w:numFmt w:val="decimal"/>
+      <w:lvlText w:val="%7."/>
+      <w:lvlJc w:val="left"/>
+      <w:pPr>
+        <w:ind w:left="2940" w:hanging="420"/>
+      </w:pPr>
+    </w:lvl>
+    <w:lvl w:ilvl="7" w:tplc="04090019" w:tentative="1">
+      <w:start w:val="1"/>
+      <w:numFmt w:val="lowerLetter"/>
+      <w:lvlText w:val="%8)"/>
+      <w:lvlJc w:val="left"/>
+      <w:pPr>
+        <w:ind w:left="3360" w:hanging="420"/>
+      </w:pPr>
+    </w:lvl>
+    <w:lvl w:ilvl="8" w:tplc="0409001B" w:tentative="1">
+      <w:start w:val="1"/>
+      <w:numFmt w:val="lowerRoman"/>
+      <w:lvlText w:val="%9."/>
+      <w:lvlJc w:val="right"/>
+      <w:pPr>
+        <w:ind w:left="3780" w:hanging="420"/>
+      </w:pPr>
+    </w:lvl>
+  </w:abstractNum>
+  <w:abstractNum w:abstractNumId="5" w15:restartNumberingAfterBreak="0">
     <w:nsid w:val="5E193850"/>
     <w:multiLevelType w:val="hybridMultilevel"/>
     <w:tmpl w:val="05947886"/>
@@ -3018,7 +3279,7 @@
       </w:pPr>
     </w:lvl>
   </w:abstractNum>
-  <w:abstractNum w:abstractNumId="5" w15:restartNumberingAfterBreak="0">
+  <w:abstractNum w:abstractNumId="6" w15:restartNumberingAfterBreak="0">
     <w:nsid w:val="630F137B"/>
     <w:multiLevelType w:val="hybridMultilevel"/>
     <w:tmpl w:val="4AFAF1FA"/>
@@ -3107,8 +3368,94 @@
       </w:pPr>
     </w:lvl>
   </w:abstractNum>
+  <w:abstractNum w:abstractNumId="7" w15:restartNumberingAfterBreak="0">
+    <w:nsid w:val="6BF01837"/>
+    <w:multiLevelType w:val="hybridMultilevel"/>
+    <w:tmpl w:val="576C47CC"/>
+    <w:lvl w:ilvl="0" w:tplc="0409000F">
+      <w:start w:val="1"/>
+      <w:numFmt w:val="decimal"/>
+      <w:lvlText w:val="%1."/>
+      <w:lvlJc w:val="left"/>
+      <w:pPr>
+        <w:ind w:left="420" w:hanging="420"/>
+      </w:pPr>
+    </w:lvl>
+    <w:lvl w:ilvl="1" w:tplc="04090019" w:tentative="1">
+      <w:start w:val="1"/>
+      <w:numFmt w:val="lowerLetter"/>
+      <w:lvlText w:val="%2)"/>
+      <w:lvlJc w:val="left"/>
+      <w:pPr>
+        <w:ind w:left="840" w:hanging="420"/>
+      </w:pPr>
+    </w:lvl>
+    <w:lvl w:ilvl="2" w:tplc="0409001B" w:tentative="1">
+      <w:start w:val="1"/>
+      <w:numFmt w:val="lowerRoman"/>
+      <w:lvlText w:val="%3."/>
+      <w:lvlJc w:val="right"/>
+      <w:pPr>
+        <w:ind w:left="1260" w:hanging="420"/>
+      </w:pPr>
+    </w:lvl>
+    <w:lvl w:ilvl="3" w:tplc="0409000F" w:tentative="1">
+      <w:start w:val="1"/>
+      <w:numFmt w:val="decimal"/>
+      <w:lvlText w:val="%4."/>
+      <w:lvlJc w:val="left"/>
+      <w:pPr>
+        <w:ind w:left="1680" w:hanging="420"/>
+      </w:pPr>
+    </w:lvl>
+    <w:lvl w:ilvl="4" w:tplc="04090019" w:tentative="1">
+      <w:start w:val="1"/>
+      <w:numFmt w:val="lowerLetter"/>
+      <w:lvlText w:val="%5)"/>
+      <w:lvlJc w:val="left"/>
+      <w:pPr>
+        <w:ind w:left="2100" w:hanging="420"/>
+      </w:pPr>
+    </w:lvl>
+    <w:lvl w:ilvl="5" w:tplc="0409001B" w:tentative="1">
+      <w:start w:val="1"/>
+      <w:numFmt w:val="lowerRoman"/>
+      <w:lvlText w:val="%6."/>
+      <w:lvlJc w:val="right"/>
+      <w:pPr>
+        <w:ind w:left="2520" w:hanging="420"/>
+      </w:pPr>
+    </w:lvl>
+    <w:lvl w:ilvl="6" w:tplc="0409000F" w:tentative="1">
+      <w:start w:val="1"/>
+      <w:numFmt w:val="decimal"/>
+      <w:lvlText w:val="%7."/>
+      <w:lvlJc w:val="left"/>
+      <w:pPr>
+        <w:ind w:left="2940" w:hanging="420"/>
+      </w:pPr>
+    </w:lvl>
+    <w:lvl w:ilvl="7" w:tplc="04090019" w:tentative="1">
+      <w:start w:val="1"/>
+      <w:numFmt w:val="lowerLetter"/>
+      <w:lvlText w:val="%8)"/>
+      <w:lvlJc w:val="left"/>
+      <w:pPr>
+        <w:ind w:left="3360" w:hanging="420"/>
+      </w:pPr>
+    </w:lvl>
+    <w:lvl w:ilvl="8" w:tplc="0409001B" w:tentative="1">
+      <w:start w:val="1"/>
+      <w:numFmt w:val="lowerRoman"/>
+      <w:lvlText w:val="%9."/>
+      <w:lvlJc w:val="right"/>
+      <w:pPr>
+        <w:ind w:left="3780" w:hanging="420"/>
+      </w:pPr>
+    </w:lvl>
+  </w:abstractNum>
   <w:num w:numId="1">
-    <w:abstractNumId w:val="4"/>
+    <w:abstractNumId w:val="5"/>
   </w:num>
   <w:num w:numId="2">
     <w:abstractNumId w:val="0"/>
@@ -3123,7 +3470,13 @@
     <w:abstractNumId w:val="2"/>
   </w:num>
   <w:num w:numId="6">
-    <w:abstractNumId w:val="5"/>
+    <w:abstractNumId w:val="6"/>
+  </w:num>
+  <w:num w:numId="7">
+    <w:abstractNumId w:val="7"/>
+  </w:num>
+  <w:num w:numId="8">
+    <w:abstractNumId w:val="4"/>
   </w:num>
 </w:numbering>
 </file>
@@ -3998,7 +4351,7 @@
 </file>
 
 <file path=customXml/itemProps1.xml><?xml version="1.0" encoding="utf-8"?>
-<ds:datastoreItem xmlns:ds="http://schemas.openxmlformats.org/officeDocument/2006/customXml" ds:itemID="{0023F0E8-B6F0-42E5-9E54-8A7367029845}">
+<ds:datastoreItem xmlns:ds="http://schemas.openxmlformats.org/officeDocument/2006/customXml" ds:itemID="{C701BFA7-A878-49A1-902B-1F3710321763}">
   <ds:schemaRefs>
     <ds:schemaRef ds:uri="http://schemas.openxmlformats.org/officeDocument/2006/bibliography"/>
   </ds:schemaRefs>

</xml_diff>

<commit_message>
answer sheet generation and recongnition
</commit_message>
<xml_diff>
--- a/程序员客栈项目/因卓科技教育平台/需求梳理final/因卓教育答题卡生成和识别方案.docx
+++ b/程序员客栈项目/因卓科技教育平台/需求梳理final/因卓教育答题卡生成和识别方案.docx
@@ -372,16 +372,19 @@
       <w:pPr>
         <w:pStyle w:val="a5"/>
         <w:ind w:left="420" w:firstLineChars="0" w:firstLine="0"/>
+        <w:rPr>
+          <w:rFonts w:hint="eastAsia"/>
+        </w:rPr>
       </w:pPr>
       <w:r>
         <w:rPr>
           <w:noProof/>
         </w:rPr>
         <w:drawing>
-          <wp:inline distT="0" distB="0" distL="0" distR="0" wp14:anchorId="734EB646" wp14:editId="6783F048">
-            <wp:extent cx="5274310" cy="3154680"/>
-            <wp:effectExtent l="0" t="0" r="2540" b="7620"/>
-            <wp:docPr id="1" name="图片 1"/>
+          <wp:inline distT="0" distB="0" distL="0" distR="0" wp14:anchorId="7C5FA156" wp14:editId="2A58A288">
+            <wp:extent cx="4705350" cy="2886075"/>
+            <wp:effectExtent l="0" t="0" r="0" b="9525"/>
+            <wp:docPr id="6" name="图片 6"/>
             <wp:cNvGraphicFramePr>
               <a:graphicFrameLocks xmlns:a="http://schemas.openxmlformats.org/drawingml/2006/main" noChangeAspect="1"/>
             </wp:cNvGraphicFramePr>
@@ -401,7 +404,7 @@
                   <pic:spPr>
                     <a:xfrm>
                       <a:off x="0" y="0"/>
-                      <a:ext cx="5274310" cy="3154680"/>
+                      <a:ext cx="4705350" cy="2886075"/>
                     </a:xfrm>
                     <a:prstGeom prst="rect">
                       <a:avLst/>
@@ -571,16 +574,19 @@
       <w:pPr>
         <w:pStyle w:val="a5"/>
         <w:ind w:left="420" w:firstLineChars="0" w:firstLine="0"/>
+        <w:rPr>
+          <w:rFonts w:hint="eastAsia"/>
+        </w:rPr>
       </w:pPr>
       <w:r>
         <w:rPr>
           <w:noProof/>
         </w:rPr>
         <w:drawing>
-          <wp:inline distT="0" distB="0" distL="0" distR="0" wp14:anchorId="14CF801C" wp14:editId="7BC096D1">
-            <wp:extent cx="4114800" cy="2914650"/>
-            <wp:effectExtent l="0" t="0" r="0" b="0"/>
-            <wp:docPr id="4" name="图片 4"/>
+          <wp:inline distT="0" distB="0" distL="0" distR="0" wp14:anchorId="2AEFBB10" wp14:editId="4E45BAD1">
+            <wp:extent cx="5274310" cy="3703955"/>
+            <wp:effectExtent l="0" t="0" r="2540" b="0"/>
+            <wp:docPr id="1" name="图片 1"/>
             <wp:cNvGraphicFramePr>
               <a:graphicFrameLocks xmlns:a="http://schemas.openxmlformats.org/drawingml/2006/main" noChangeAspect="1"/>
             </wp:cNvGraphicFramePr>
@@ -600,7 +606,7 @@
                   <pic:spPr>
                     <a:xfrm>
                       <a:off x="0" y="0"/>
-                      <a:ext cx="4114800" cy="2914650"/>
+                      <a:ext cx="5274310" cy="3703955"/>
                     </a:xfrm>
                     <a:prstGeom prst="rect">
                       <a:avLst/>
@@ -615,6 +621,12 @@
     </w:p>
     <w:p>
       <w:pPr>
+        <w:pStyle w:val="a5"/>
+        <w:ind w:left="420" w:firstLineChars="0" w:firstLine="0"/>
+      </w:pPr>
+    </w:p>
+    <w:p>
+      <w:pPr>
         <w:pStyle w:val="2"/>
       </w:pPr>
       <w:r>
@@ -779,7 +791,11 @@
         <w:t>以</w:t>
       </w:r>
       <w:r>
-        <w:t>百分比的形式记录，例如</w:t>
+        <w:t>百分比的形式记录，</w:t>
+      </w:r>
+      <w:r>
+        <w:lastRenderedPageBreak/>
+        <w:t>例如</w:t>
       </w:r>
       <w:r>
         <w:rPr>
@@ -911,7 +927,6 @@
         <w:rPr>
           <w:rFonts w:hint="eastAsia"/>
         </w:rPr>
-        <w:lastRenderedPageBreak/>
         <w:t>答题卡</w:t>
       </w:r>
       <w:r>
@@ -1032,6 +1047,11 @@
       </w:r>
     </w:p>
     <w:p>
+      <w:pPr>
+        <w:rPr>
+          <w:rFonts w:hint="eastAsia"/>
+        </w:rPr>
+      </w:pPr>
       <w:r>
         <w:rPr>
           <w:rFonts w:hint="eastAsia"/>
@@ -1045,22 +1065,46 @@
         <w:rPr>
           <w:rFonts w:hint="eastAsia"/>
         </w:rPr>
-        <w:t>：答题</w:t>
-      </w:r>
-      <w:r>
-        <w:t>头</w:t>
-      </w:r>
-      <w:r>
-        <w:rPr>
-          <w:rFonts w:hint="eastAsia"/>
-        </w:rPr>
-        <w:t>模板</w:t>
-      </w:r>
-      <w:r>
-        <w:rPr>
-          <w:rFonts w:hint="eastAsia"/>
-        </w:rPr>
-        <w:t>和考号</w:t>
+        <w:t>：</w:t>
+      </w:r>
+      <w:r>
+        <w:rPr>
+          <w:rFonts w:hint="eastAsia"/>
+        </w:rPr>
+        <w:t>姓名、</w:t>
+      </w:r>
+      <w:r>
+        <w:t>班级</w:t>
+      </w:r>
+      <w:r>
+        <w:rPr>
+          <w:rFonts w:hint="eastAsia"/>
+        </w:rPr>
+        <w:t>、注意</w:t>
+      </w:r>
+      <w:r>
+        <w:t>事项</w:t>
+      </w:r>
+      <w:r>
+        <w:rPr>
+          <w:rFonts w:hint="eastAsia"/>
+        </w:rPr>
+        <w:t>、条形码</w:t>
+      </w:r>
+      <w:r>
+        <w:rPr>
+          <w:rFonts w:hint="eastAsia"/>
+        </w:rPr>
+        <w:t>区域</w:t>
+      </w:r>
+      <w:r>
+        <w:rPr>
+          <w:rFonts w:hint="eastAsia"/>
+        </w:rPr>
+        <w:t>和</w:t>
+      </w:r>
+      <w:r>
+        <w:t>二维码</w:t>
       </w:r>
     </w:p>
     <w:p>
@@ -1076,16 +1120,19 @@
         <w:rPr>
           <w:rFonts w:hint="eastAsia"/>
         </w:rPr>
-        <w:t>答题</w:t>
-      </w:r>
-      <w:r>
-        <w:t>头</w:t>
-      </w:r>
-      <w:r>
-        <w:rPr>
-          <w:rFonts w:hint="eastAsia"/>
-        </w:rPr>
-        <w:t>模板</w:t>
+        <w:t>姓名、</w:t>
+      </w:r>
+      <w:r>
+        <w:t>班级</w:t>
+      </w:r>
+      <w:r>
+        <w:rPr>
+          <w:rFonts w:hint="eastAsia"/>
+        </w:rPr>
+        <w:t>、注意</w:t>
+      </w:r>
+      <w:r>
+        <w:t>事项</w:t>
       </w:r>
       <w:r>
         <w:rPr>
@@ -1094,37 +1141,31 @@
         <w:t>，</w:t>
       </w:r>
       <w:r>
-        <w:t>这一部分</w:t>
-      </w:r>
-      <w:r>
-        <w:rPr>
-          <w:rFonts w:hint="eastAsia"/>
-        </w:rPr>
-        <w:t>不存在</w:t>
-      </w:r>
-      <w:r>
-        <w:t>经常编辑</w:t>
-      </w:r>
-      <w:r>
-        <w:rPr>
-          <w:rFonts w:hint="eastAsia"/>
-        </w:rPr>
-        <w:t>的</w:t>
-      </w:r>
-      <w:r>
-        <w:t>情况</w:t>
-      </w:r>
-      <w:r>
-        <w:t>，</w:t>
-      </w:r>
-      <w:r>
-        <w:rPr>
-          <w:rFonts w:hint="eastAsia"/>
-        </w:rPr>
-        <w:t>因此以</w:t>
-      </w:r>
-      <w:r>
-        <w:t>模板的形式存在。</w:t>
+        <w:t>根据答题卡编辑器的</w:t>
+      </w:r>
+      <w:r>
+        <w:rPr>
+          <w:rFonts w:hint="eastAsia"/>
+        </w:rPr>
+        <w:t>设置</w:t>
+      </w:r>
+      <w:r>
+        <w:rPr>
+          <w:rFonts w:hint="eastAsia"/>
+        </w:rPr>
+        <w:t>（注意</w:t>
+      </w:r>
+      <w:r>
+        <w:t>事项内容</w:t>
+      </w:r>
+      <w:r>
+        <w:rPr>
+          <w:rFonts w:hint="eastAsia"/>
+        </w:rPr>
+        <w:t>）</w:t>
+      </w:r>
+      <w:r>
+        <w:t>自动生成</w:t>
       </w:r>
     </w:p>
     <w:p>
@@ -1133,39 +1174,6 @@
         <w:ind w:left="420" w:firstLineChars="0" w:firstLine="0"/>
       </w:pPr>
       <w:r>
-        <w:rPr>
-          <w:rFonts w:hint="eastAsia"/>
-        </w:rPr>
-        <w:t>如果</w:t>
-      </w:r>
-      <w:r>
-        <w:t>需要新的模板，用户需要</w:t>
-      </w:r>
-      <w:r>
-        <w:rPr>
-          <w:rFonts w:hint="eastAsia"/>
-        </w:rPr>
-        <w:t>使用</w:t>
-      </w:r>
-      <w:r>
-        <w:t>其他的图像处理软件比如说</w:t>
-      </w:r>
-      <w:r>
-        <w:rPr>
-          <w:rFonts w:hint="eastAsia"/>
-        </w:rPr>
-        <w:t>photoshop设计</w:t>
-      </w:r>
-      <w:r>
-        <w:t>新的模板，在答题卡编辑页面上传</w:t>
-      </w:r>
-      <w:r>
-        <w:rPr>
-          <w:rFonts w:hint="eastAsia"/>
-        </w:rPr>
-        <w:t>使用</w:t>
-      </w:r>
-      <w:r>
         <w:t>。</w:t>
       </w:r>
     </w:p>
@@ -1173,16 +1181,17 @@
       <w:pPr>
         <w:pStyle w:val="a5"/>
         <w:ind w:left="420" w:firstLineChars="0" w:firstLine="0"/>
+        <w:jc w:val="center"/>
       </w:pPr>
       <w:r>
         <w:rPr>
           <w:noProof/>
         </w:rPr>
         <w:drawing>
-          <wp:inline distT="0" distB="0" distL="0" distR="0" wp14:anchorId="7E613A12" wp14:editId="7FF9A7CC">
-            <wp:extent cx="5274310" cy="3148330"/>
-            <wp:effectExtent l="0" t="0" r="2540" b="0"/>
-            <wp:docPr id="7" name="图片 7"/>
+          <wp:inline distT="0" distB="0" distL="0" distR="0" wp14:anchorId="0ACA89D3" wp14:editId="7303A56F">
+            <wp:extent cx="2571750" cy="2219325"/>
+            <wp:effectExtent l="0" t="0" r="0" b="9525"/>
+            <wp:docPr id="10" name="图片 10"/>
             <wp:cNvGraphicFramePr>
               <a:graphicFrameLocks xmlns:a="http://schemas.openxmlformats.org/drawingml/2006/main" noChangeAspect="1"/>
             </wp:cNvGraphicFramePr>
@@ -1202,7 +1211,7 @@
                   <pic:spPr>
                     <a:xfrm>
                       <a:off x="0" y="0"/>
-                      <a:ext cx="5274310" cy="3148330"/>
+                      <a:ext cx="2571750" cy="2219325"/>
                     </a:xfrm>
                     <a:prstGeom prst="rect">
                       <a:avLst/>
@@ -1234,16 +1243,10 @@
         <w:rPr>
           <w:rFonts w:hint="eastAsia"/>
         </w:rPr>
-        <w:t>考号</w:t>
-      </w:r>
-      <w:r>
-        <w:rPr>
-          <w:rFonts w:hint="eastAsia"/>
-        </w:rPr>
-        <w:t>，</w:t>
-      </w:r>
-      <w:r>
-        <w:t>由下面每一位的信息组成。</w:t>
+        <w:t>条形码</w:t>
+      </w:r>
+      <w:r>
+        <w:t>区域</w:t>
       </w:r>
     </w:p>
     <w:p>
@@ -1255,19 +1258,31 @@
         <w:rPr>
           <w:rFonts w:hint="eastAsia"/>
         </w:rPr>
-        <w:t>考号</w:t>
-      </w:r>
-      <w:r>
-        <w:t>每一位信息图片作为资源内置在答题卡编辑器，</w:t>
-      </w:r>
-      <w:r>
-        <w:rPr>
-          <w:rFonts w:hint="eastAsia"/>
-        </w:rPr>
-        <w:t>用户</w:t>
-      </w:r>
-      <w:r>
-        <w:t>可以通过编辑器进行添加或删除。</w:t>
+        <w:t>考生需要</w:t>
+      </w:r>
+      <w:r>
+        <w:t>把</w:t>
+      </w:r>
+      <w:r>
+        <w:rPr>
+          <w:rFonts w:hint="eastAsia"/>
+        </w:rPr>
+        <w:t>带有</w:t>
+      </w:r>
+      <w:r>
+        <w:t>自己考号信息的条形码</w:t>
+      </w:r>
+      <w:r>
+        <w:rPr>
+          <w:rFonts w:hint="eastAsia"/>
+        </w:rPr>
+        <w:t>粘贴</w:t>
+      </w:r>
+      <w:r>
+        <w:t>在这里</w:t>
+      </w:r>
+      <w:r>
+        <w:t>。</w:t>
       </w:r>
     </w:p>
     <w:p>
@@ -1278,12 +1293,11 @@
         <w:rPr>
           <w:noProof/>
         </w:rPr>
-        <w:lastRenderedPageBreak/>
         <w:drawing>
-          <wp:inline distT="0" distB="0" distL="0" distR="0" wp14:anchorId="7A0084EE" wp14:editId="1DE2F99F">
-            <wp:extent cx="238125" cy="2781300"/>
-            <wp:effectExtent l="0" t="0" r="9525" b="0"/>
-            <wp:docPr id="5" name="图片 5"/>
+          <wp:inline distT="0" distB="0" distL="0" distR="0" wp14:anchorId="30CB6D7F" wp14:editId="14C4A9B5">
+            <wp:extent cx="2590800" cy="981075"/>
+            <wp:effectExtent l="0" t="0" r="0" b="9525"/>
+            <wp:docPr id="13" name="图片 13"/>
             <wp:cNvGraphicFramePr>
               <a:graphicFrameLocks xmlns:a="http://schemas.openxmlformats.org/drawingml/2006/main" noChangeAspect="1"/>
             </wp:cNvGraphicFramePr>
@@ -1303,7 +1317,7 @@
                   <pic:spPr>
                     <a:xfrm>
                       <a:off x="0" y="0"/>
-                      <a:ext cx="238125" cy="2781300"/>
+                      <a:ext cx="2590800" cy="981075"/>
                     </a:xfrm>
                     <a:prstGeom prst="rect">
                       <a:avLst/>
@@ -1315,83 +1329,77 @@
           </wp:inline>
         </w:drawing>
       </w:r>
-    </w:p>
-    <w:p>
-      <w:pPr>
-        <w:pStyle w:val="3"/>
-      </w:pPr>
-      <w:r>
-        <w:rPr>
-          <w:rFonts w:hint="eastAsia"/>
-        </w:rPr>
-        <w:t>选择题</w:t>
-      </w:r>
-    </w:p>
-    <w:p>
-      <w:r>
-        <w:rPr>
-          <w:rFonts w:hint="eastAsia"/>
-        </w:rPr>
-        <w:t>选择</w:t>
-      </w:r>
-      <w:r>
-        <w:t>题</w:t>
-      </w:r>
-      <w:r>
-        <w:rPr>
-          <w:rFonts w:hint="eastAsia"/>
-        </w:rPr>
-        <w:t>包括</w:t>
-      </w:r>
-      <w:r>
-        <w:rPr>
-          <w:b/>
-        </w:rPr>
-        <w:t>选择题题号</w:t>
-      </w:r>
-      <w:r>
-        <w:t>和</w:t>
-      </w:r>
-      <w:r>
-        <w:rPr>
-          <w:b/>
-        </w:rPr>
-        <w:t>选择项</w:t>
-      </w:r>
-      <w:r>
-        <w:t>。</w:t>
-      </w:r>
-    </w:p>
-    <w:p>
-      <w:r>
-        <w:rPr>
-          <w:rFonts w:hint="eastAsia"/>
-        </w:rPr>
-        <w:t>选择题</w:t>
-      </w:r>
-      <w:r>
-        <w:t>题号是文本，用户可以编辑。选择项</w:t>
-      </w:r>
-      <w:r>
-        <w:rPr>
-          <w:rFonts w:hint="eastAsia"/>
-        </w:rPr>
-        <w:t>是</w:t>
-      </w:r>
-      <w:r>
-        <w:t>图片资源。</w:t>
-      </w:r>
-    </w:p>
-    <w:p>
+      <w:bookmarkStart w:id="0" w:name="_GoBack"/>
+      <w:bookmarkEnd w:id="0"/>
+    </w:p>
+    <w:p>
+      <w:pPr>
+        <w:pStyle w:val="a5"/>
+        <w:numPr>
+          <w:ilvl w:val="0"/>
+          <w:numId w:val="2"/>
+        </w:numPr>
+        <w:ind w:firstLineChars="0"/>
+      </w:pPr>
+      <w:r>
+        <w:rPr>
+          <w:rFonts w:hint="eastAsia"/>
+        </w:rPr>
+        <w:t>二维码</w:t>
+      </w:r>
+    </w:p>
+    <w:p>
+      <w:pPr>
+        <w:pStyle w:val="a5"/>
+        <w:ind w:left="420" w:firstLineChars="0" w:firstLine="0"/>
+      </w:pPr>
+      <w:r>
+        <w:rPr>
+          <w:rFonts w:hint="eastAsia"/>
+        </w:rPr>
+        <w:t>用于</w:t>
+      </w:r>
+      <w:r>
+        <w:t>在阅卷的时候</w:t>
+      </w:r>
+      <w:r>
+        <w:rPr>
+          <w:rFonts w:hint="eastAsia"/>
+        </w:rPr>
+        <w:t>关联</w:t>
+      </w:r>
+      <w:r>
+        <w:t>答题卡</w:t>
+      </w:r>
+      <w:r>
+        <w:rPr>
+          <w:rFonts w:hint="eastAsia"/>
+        </w:rPr>
+        <w:t>到</w:t>
+      </w:r>
+      <w:r>
+        <w:t>对应的试卷</w:t>
+      </w:r>
+    </w:p>
+    <w:p>
+      <w:pPr>
+        <w:pStyle w:val="a5"/>
+        <w:ind w:left="420" w:firstLineChars="0" w:firstLine="0"/>
+        <w:jc w:val="center"/>
+        <w:rPr>
+          <w:rFonts w:hint="eastAsia"/>
+        </w:rPr>
+      </w:pPr>
       <w:r>
         <w:rPr>
           <w:noProof/>
         </w:rPr>
+        <w:lastRenderedPageBreak/>
         <w:drawing>
-          <wp:inline distT="0" distB="0" distL="0" distR="0" wp14:anchorId="75222092" wp14:editId="3813CAC2">
-            <wp:extent cx="3324225" cy="352425"/>
-            <wp:effectExtent l="0" t="0" r="9525" b="9525"/>
-            <wp:docPr id="8" name="图片 8"/>
+          <wp:inline distT="0" distB="0" distL="0" distR="0" wp14:anchorId="2E323FA8" wp14:editId="7A96F02A">
+            <wp:extent cx="1847850" cy="2209800"/>
+            <wp:effectExtent l="0" t="0" r="0" b="0"/>
+            <wp:docPr id="12" name="图片 12"/>
             <wp:cNvGraphicFramePr>
               <a:graphicFrameLocks xmlns:a="http://schemas.openxmlformats.org/drawingml/2006/main" noChangeAspect="1"/>
             </wp:cNvGraphicFramePr>
@@ -1411,7 +1419,7 @@
                   <pic:spPr>
                     <a:xfrm>
                       <a:off x="0" y="0"/>
-                      <a:ext cx="3324225" cy="352425"/>
+                      <a:ext cx="1847850" cy="2209800"/>
                     </a:xfrm>
                     <a:prstGeom prst="rect">
                       <a:avLst/>
@@ -1432,24 +1440,30 @@
         <w:rPr>
           <w:rFonts w:hint="eastAsia"/>
         </w:rPr>
-        <w:t>主观题</w:t>
-      </w:r>
-    </w:p>
-    <w:p>
-      <w:r>
-        <w:rPr>
-          <w:rFonts w:hint="eastAsia"/>
-        </w:rPr>
-        <w:t>主观题</w:t>
-      </w:r>
-      <w:r>
-        <w:t>分为</w:t>
+        <w:t>选择题</w:t>
+      </w:r>
+    </w:p>
+    <w:p>
+      <w:r>
+        <w:rPr>
+          <w:rFonts w:hint="eastAsia"/>
+        </w:rPr>
+        <w:t>选择</w:t>
+      </w:r>
+      <w:r>
+        <w:t>题</w:t>
+      </w:r>
+      <w:r>
+        <w:rPr>
+          <w:rFonts w:hint="eastAsia"/>
+        </w:rPr>
+        <w:t>包括</w:t>
       </w:r>
       <w:r>
         <w:rPr>
           <w:b/>
         </w:rPr>
-        <w:t>主观题题号</w:t>
+        <w:t>选择题题号</w:t>
       </w:r>
       <w:r>
         <w:t>和</w:t>
@@ -1458,7 +1472,7 @@
         <w:rPr>
           <w:b/>
         </w:rPr>
-        <w:t>主观题区域</w:t>
+        <w:t>选择项</w:t>
       </w:r>
       <w:r>
         <w:t>。</w:t>
@@ -1469,333 +1483,31 @@
         <w:rPr>
           <w:rFonts w:hint="eastAsia"/>
         </w:rPr>
-        <w:t>主观题</w:t>
-      </w:r>
-      <w:r>
-        <w:t>题号是文体，用户可以编辑。主观题</w:t>
-      </w:r>
-      <w:r>
-        <w:rPr>
-          <w:rFonts w:hint="eastAsia"/>
-        </w:rPr>
-        <w:t>区域</w:t>
-      </w:r>
-      <w:r>
-        <w:t>用户通过答题卡编辑器里面的矩形工具</w:t>
-      </w:r>
-      <w:r>
-        <w:rPr>
-          <w:rFonts w:hint="eastAsia"/>
-        </w:rPr>
-        <w:t>画出</w:t>
-      </w:r>
-      <w:r>
-        <w:t>。</w:t>
-      </w:r>
-    </w:p>
-    <w:p>
-      <w:r>
-        <w:rPr>
-          <w:rFonts w:hint="eastAsia"/>
-        </w:rPr>
-        <w:t>主观题</w:t>
-      </w:r>
-      <w:r>
-        <w:t>里面如果涉及到复杂的信息，比如坐标轴、几何图片</w:t>
-      </w:r>
-      <w:r>
-        <w:rPr>
-          <w:rFonts w:hint="eastAsia"/>
-        </w:rPr>
-        <w:t>，</w:t>
-      </w:r>
-      <w:r>
-        <w:rPr>
-          <w:rFonts w:hint="eastAsia"/>
-        </w:rPr>
-        <w:t>用户</w:t>
-      </w:r>
-      <w:r>
-        <w:t>需要使用其他编辑软件编辑好后以图片的形式</w:t>
-      </w:r>
-      <w:r>
-        <w:rPr>
-          <w:rFonts w:hint="eastAsia"/>
-        </w:rPr>
-        <w:t>在</w:t>
-      </w:r>
-      <w:r>
-        <w:t>答题卡编辑器里面使用。</w:t>
-      </w:r>
-    </w:p>
-    <w:p>
-      <w:pPr>
-        <w:pStyle w:val="3"/>
-      </w:pPr>
-      <w:r>
-        <w:rPr>
-          <w:rFonts w:hint="eastAsia"/>
-        </w:rPr>
-        <w:t>答题纸</w:t>
-      </w:r>
-      <w:r>
-        <w:t>位置标识符</w:t>
-      </w:r>
-    </w:p>
-    <w:p>
-      <w:r>
-        <w:rPr>
-          <w:rFonts w:hint="eastAsia"/>
-        </w:rPr>
-        <w:t>这里</w:t>
-      </w:r>
-      <w:r>
-        <w:rPr>
-          <w:rFonts w:hint="eastAsia"/>
-        </w:rPr>
-        <w:t>记录</w:t>
-      </w:r>
-      <w:r>
-        <w:t>与答题纸边界的</w:t>
-      </w:r>
-      <w:r>
-        <w:t>位置信息</w:t>
-      </w:r>
-      <w:r>
-        <w:rPr>
-          <w:rFonts w:hint="eastAsia"/>
-        </w:rPr>
-        <w:t>（相对</w:t>
-      </w:r>
-      <w:r>
-        <w:t>于答题纸宽度和高度的百分比</w:t>
-      </w:r>
-      <w:r>
-        <w:rPr>
-          <w:rFonts w:hint="eastAsia"/>
-        </w:rPr>
-        <w:t>）</w:t>
-      </w:r>
-      <w:r>
-        <w:t>，主要</w:t>
-      </w:r>
-      <w:r>
-        <w:rPr>
-          <w:rFonts w:hint="eastAsia"/>
-        </w:rPr>
-        <w:t>用于</w:t>
-      </w:r>
-      <w:r>
-        <w:t>连接快速识别扫描仪输出的答题纸</w:t>
-      </w:r>
-      <w:r>
-        <w:rPr>
-          <w:rFonts w:hint="eastAsia"/>
-        </w:rPr>
-        <w:t>图像</w:t>
-      </w:r>
-      <w:r>
-        <w:t>。</w:t>
-      </w:r>
-    </w:p>
-    <w:p/>
-    <w:p>
-      <w:pPr>
-        <w:pStyle w:val="1"/>
-      </w:pPr>
-      <w:r>
-        <w:rPr>
-          <w:rFonts w:hint="eastAsia"/>
-        </w:rPr>
-        <w:t>答题卡</w:t>
-      </w:r>
-      <w:r>
-        <w:t>识别</w:t>
-      </w:r>
-    </w:p>
-    <w:p>
-      <w:pPr>
-        <w:rPr>
-          <w:b/>
-        </w:rPr>
-      </w:pPr>
-      <w:r>
-        <w:rPr>
-          <w:rFonts w:hint="eastAsia"/>
-          <w:b/>
-          <w:sz w:val="24"/>
-        </w:rPr>
-        <w:t>注意:</w:t>
-      </w:r>
-    </w:p>
-    <w:p>
-      <w:r>
-        <w:rPr>
-          <w:rFonts w:hint="eastAsia"/>
-        </w:rPr>
-        <w:t>下面所有</w:t>
-      </w:r>
-      <w:r>
-        <w:t>提及到的</w:t>
-      </w:r>
-      <w:r>
-        <w:rPr>
-          <w:rFonts w:hint="eastAsia"/>
-        </w:rPr>
-        <w:t>“进行</w:t>
-      </w:r>
-      <w:r>
-        <w:t>识别</w:t>
-      </w:r>
-      <w:r>
-        <w:rPr>
-          <w:rFonts w:hint="eastAsia"/>
-        </w:rPr>
-        <w:t>”，对应</w:t>
-      </w:r>
-      <w:r>
-        <w:t>的识别方案有两种：</w:t>
-      </w:r>
-    </w:p>
-    <w:p>
-      <w:pPr>
-        <w:pStyle w:val="a5"/>
-        <w:numPr>
-          <w:ilvl w:val="0"/>
-          <w:numId w:val="5"/>
-        </w:numPr>
-        <w:ind w:firstLineChars="0"/>
-      </w:pPr>
-      <w:r>
-        <w:rPr>
-          <w:rFonts w:hint="eastAsia"/>
-        </w:rPr>
-        <w:lastRenderedPageBreak/>
-        <w:t>前期需求梳理</w:t>
-      </w:r>
-      <w:r>
-        <w:t>的</w:t>
-      </w:r>
-      <w:r>
-        <w:rPr>
-          <w:rFonts w:hint="eastAsia"/>
-        </w:rPr>
-        <w:t>时候</w:t>
-      </w:r>
-      <w:r>
-        <w:t>，</w:t>
-      </w:r>
-      <w:r>
-        <w:rPr>
-          <w:rFonts w:hint="eastAsia"/>
-        </w:rPr>
-        <w:t>通过咨询</w:t>
-      </w:r>
-      <w:r>
-        <w:t>图片识别公司，对于</w:t>
-      </w:r>
-      <w:r>
-        <w:rPr>
-          <w:rFonts w:hint="eastAsia"/>
-        </w:rPr>
-        <w:t>单独</w:t>
-      </w:r>
-      <w:r>
-        <w:t>切割出来的每一题的选项，他们是可以进行</w:t>
-      </w:r>
-      <w:r>
-        <w:rPr>
-          <w:rFonts w:hint="eastAsia"/>
-        </w:rPr>
-        <w:t>识别</w:t>
-      </w:r>
-      <w:r>
-        <w:t>的，经过测试，</w:t>
-      </w:r>
-      <w:r>
-        <w:rPr>
-          <w:rFonts w:hint="eastAsia"/>
-        </w:rPr>
-        <w:t>这是</w:t>
-      </w:r>
-      <w:r>
-        <w:t>识别方案是可行的，如果采取这种识别方案的话，客户需要</w:t>
-      </w:r>
-      <w:r>
-        <w:rPr>
-          <w:rFonts w:hint="eastAsia"/>
-        </w:rPr>
-        <w:t>去</w:t>
-      </w:r>
-      <w:r>
-        <w:t>购买图片识别公司</w:t>
-      </w:r>
-      <w:r>
-        <w:rPr>
-          <w:rFonts w:hint="eastAsia"/>
-        </w:rPr>
-        <w:t>的</w:t>
-      </w:r>
-      <w:r>
-        <w:t>识别功能，具体价格看是根据调用量进行</w:t>
-      </w:r>
-      <w:r>
-        <w:rPr>
-          <w:rFonts w:hint="eastAsia"/>
-        </w:rPr>
-        <w:t>近一步</w:t>
-      </w:r>
-      <w:r>
-        <w:t>的洽谈。</w:t>
-      </w:r>
-    </w:p>
-    <w:p>
-      <w:pPr>
-        <w:pStyle w:val="a5"/>
-        <w:ind w:left="360" w:firstLineChars="0" w:firstLine="0"/>
-      </w:pPr>
-      <w:r>
-        <w:rPr>
-          <w:rFonts w:hint="eastAsia"/>
-        </w:rPr>
-        <w:t>通过</w:t>
-      </w:r>
-      <w:r>
-        <w:t>下面这个图，</w:t>
-      </w:r>
-      <w:r>
-        <w:rPr>
-          <w:rFonts w:hint="eastAsia"/>
-        </w:rPr>
-        <w:t>可以</w:t>
-      </w:r>
-      <w:r>
-        <w:t>发现</w:t>
-      </w:r>
-      <w:r>
-        <w:rPr>
-          <w:rFonts w:hint="eastAsia"/>
-        </w:rPr>
-        <w:t>选择</w:t>
-      </w:r>
-      <w:r>
-        <w:t>项被正确识别。</w:t>
-      </w:r>
-    </w:p>
-    <w:p>
-      <w:pPr>
-        <w:pStyle w:val="a5"/>
-        <w:ind w:left="360" w:firstLineChars="0" w:firstLine="0"/>
-      </w:pPr>
+        <w:t>选择题</w:t>
+      </w:r>
+      <w:r>
+        <w:t>题号是文本，用户可以编辑。选择项</w:t>
+      </w:r>
+      <w:r>
+        <w:rPr>
+          <w:rFonts w:hint="eastAsia"/>
+        </w:rPr>
+        <w:t>是</w:t>
+      </w:r>
+      <w:r>
+        <w:t>图片资源。</w:t>
+      </w:r>
+    </w:p>
+    <w:p>
       <w:r>
         <w:rPr>
           <w:noProof/>
         </w:rPr>
         <w:drawing>
-          <wp:inline distT="0" distB="0" distL="0" distR="0" wp14:anchorId="1DA26659" wp14:editId="524554DF">
-            <wp:extent cx="5029200" cy="5495925"/>
-            <wp:effectExtent l="0" t="0" r="0" b="9525"/>
-            <wp:docPr id="9" name="图片 9"/>
+          <wp:inline distT="0" distB="0" distL="0" distR="0" wp14:anchorId="75222092" wp14:editId="3813CAC2">
+            <wp:extent cx="3324225" cy="352425"/>
+            <wp:effectExtent l="0" t="0" r="9525" b="9525"/>
+            <wp:docPr id="8" name="图片 8"/>
             <wp:cNvGraphicFramePr>
               <a:graphicFrameLocks xmlns:a="http://schemas.openxmlformats.org/drawingml/2006/main" noChangeAspect="1"/>
             </wp:cNvGraphicFramePr>
@@ -1815,6 +1527,410 @@
                   <pic:spPr>
                     <a:xfrm>
                       <a:off x="0" y="0"/>
+                      <a:ext cx="3324225" cy="352425"/>
+                    </a:xfrm>
+                    <a:prstGeom prst="rect">
+                      <a:avLst/>
+                    </a:prstGeom>
+                  </pic:spPr>
+                </pic:pic>
+              </a:graphicData>
+            </a:graphic>
+          </wp:inline>
+        </w:drawing>
+      </w:r>
+    </w:p>
+    <w:p>
+      <w:pPr>
+        <w:pStyle w:val="3"/>
+      </w:pPr>
+      <w:r>
+        <w:rPr>
+          <w:rFonts w:hint="eastAsia"/>
+        </w:rPr>
+        <w:t>主观题</w:t>
+      </w:r>
+    </w:p>
+    <w:p>
+      <w:r>
+        <w:rPr>
+          <w:rFonts w:hint="eastAsia"/>
+        </w:rPr>
+        <w:t>主观题</w:t>
+      </w:r>
+      <w:r>
+        <w:t>分为</w:t>
+      </w:r>
+      <w:r>
+        <w:rPr>
+          <w:b/>
+        </w:rPr>
+        <w:t>主观题题号</w:t>
+      </w:r>
+      <w:r>
+        <w:t>和</w:t>
+      </w:r>
+      <w:r>
+        <w:rPr>
+          <w:b/>
+        </w:rPr>
+        <w:t>主观题区域</w:t>
+      </w:r>
+      <w:r>
+        <w:t>。</w:t>
+      </w:r>
+    </w:p>
+    <w:p>
+      <w:r>
+        <w:rPr>
+          <w:rFonts w:hint="eastAsia"/>
+        </w:rPr>
+        <w:t>主观题</w:t>
+      </w:r>
+      <w:r>
+        <w:t>题号是文体，用户可以编辑。主观题</w:t>
+      </w:r>
+      <w:r>
+        <w:rPr>
+          <w:rFonts w:hint="eastAsia"/>
+        </w:rPr>
+        <w:t>区域</w:t>
+      </w:r>
+      <w:r>
+        <w:t>用户通过答题卡编辑器里面的矩形工具</w:t>
+      </w:r>
+      <w:r>
+        <w:rPr>
+          <w:rFonts w:hint="eastAsia"/>
+        </w:rPr>
+        <w:t>画出</w:t>
+      </w:r>
+      <w:r>
+        <w:t>。</w:t>
+      </w:r>
+    </w:p>
+    <w:p>
+      <w:r>
+        <w:rPr>
+          <w:rFonts w:hint="eastAsia"/>
+        </w:rPr>
+        <w:t>主观题</w:t>
+      </w:r>
+      <w:r>
+        <w:t>里面如果涉及到复杂的信息，比如坐标轴、几何图片</w:t>
+      </w:r>
+      <w:r>
+        <w:rPr>
+          <w:rFonts w:hint="eastAsia"/>
+        </w:rPr>
+        <w:t>，</w:t>
+      </w:r>
+      <w:r>
+        <w:rPr>
+          <w:rFonts w:hint="eastAsia"/>
+        </w:rPr>
+        <w:t>用户</w:t>
+      </w:r>
+      <w:r>
+        <w:t>需要使用其他编辑软件编辑好后以图片的形式</w:t>
+      </w:r>
+      <w:r>
+        <w:rPr>
+          <w:rFonts w:hint="eastAsia"/>
+        </w:rPr>
+        <w:t>在</w:t>
+      </w:r>
+      <w:r>
+        <w:t>答题卡编辑器里面使用。</w:t>
+      </w:r>
+    </w:p>
+    <w:p>
+      <w:pPr>
+        <w:pStyle w:val="3"/>
+      </w:pPr>
+      <w:r>
+        <w:rPr>
+          <w:rFonts w:hint="eastAsia"/>
+        </w:rPr>
+        <w:t>答题纸</w:t>
+      </w:r>
+      <w:r>
+        <w:t>位置标识符</w:t>
+      </w:r>
+    </w:p>
+    <w:p>
+      <w:r>
+        <w:rPr>
+          <w:rFonts w:hint="eastAsia"/>
+        </w:rPr>
+        <w:t>这里</w:t>
+      </w:r>
+      <w:r>
+        <w:rPr>
+          <w:rFonts w:hint="eastAsia"/>
+        </w:rPr>
+        <w:t>记录</w:t>
+      </w:r>
+      <w:r>
+        <w:t>与答题纸边界的</w:t>
+      </w:r>
+      <w:r>
+        <w:t>位置信息</w:t>
+      </w:r>
+      <w:r>
+        <w:rPr>
+          <w:rFonts w:hint="eastAsia"/>
+        </w:rPr>
+        <w:t>（相对</w:t>
+      </w:r>
+      <w:r>
+        <w:t>于答题纸宽度和高度的百分比</w:t>
+      </w:r>
+      <w:r>
+        <w:rPr>
+          <w:rFonts w:hint="eastAsia"/>
+        </w:rPr>
+        <w:t>）</w:t>
+      </w:r>
+      <w:r>
+        <w:t>，主要</w:t>
+      </w:r>
+      <w:r>
+        <w:rPr>
+          <w:rFonts w:hint="eastAsia"/>
+        </w:rPr>
+        <w:t>用于</w:t>
+      </w:r>
+      <w:r>
+        <w:t>连接快速识别扫描仪输出的答题纸</w:t>
+      </w:r>
+      <w:r>
+        <w:rPr>
+          <w:rFonts w:hint="eastAsia"/>
+        </w:rPr>
+        <w:t>图像</w:t>
+      </w:r>
+      <w:r>
+        <w:t>。</w:t>
+      </w:r>
+    </w:p>
+    <w:p/>
+    <w:p>
+      <w:pPr>
+        <w:pStyle w:val="1"/>
+      </w:pPr>
+      <w:r>
+        <w:rPr>
+          <w:rFonts w:hint="eastAsia"/>
+        </w:rPr>
+        <w:t>答题卡</w:t>
+      </w:r>
+      <w:r>
+        <w:t>识别</w:t>
+      </w:r>
+    </w:p>
+    <w:p>
+      <w:pPr>
+        <w:rPr>
+          <w:b/>
+        </w:rPr>
+      </w:pPr>
+      <w:r>
+        <w:rPr>
+          <w:rFonts w:hint="eastAsia"/>
+          <w:b/>
+          <w:sz w:val="24"/>
+        </w:rPr>
+        <w:t>注意:</w:t>
+      </w:r>
+    </w:p>
+    <w:p>
+      <w:r>
+        <w:rPr>
+          <w:rFonts w:hint="eastAsia"/>
+        </w:rPr>
+        <w:t>下面所有</w:t>
+      </w:r>
+      <w:r>
+        <w:t>提及到的</w:t>
+      </w:r>
+      <w:r>
+        <w:rPr>
+          <w:rFonts w:hint="eastAsia"/>
+        </w:rPr>
+        <w:t>“进行</w:t>
+      </w:r>
+      <w:r>
+        <w:t>识别</w:t>
+      </w:r>
+      <w:r>
+        <w:rPr>
+          <w:rFonts w:hint="eastAsia"/>
+        </w:rPr>
+        <w:t>”，对应</w:t>
+      </w:r>
+      <w:r>
+        <w:t>的识别方案有两种：</w:t>
+      </w:r>
+    </w:p>
+    <w:p>
+      <w:pPr>
+        <w:pStyle w:val="a5"/>
+        <w:numPr>
+          <w:ilvl w:val="0"/>
+          <w:numId w:val="5"/>
+        </w:numPr>
+        <w:ind w:firstLineChars="0"/>
+      </w:pPr>
+      <w:r>
+        <w:rPr>
+          <w:rFonts w:hint="eastAsia"/>
+        </w:rPr>
+        <w:t>前期需求梳理</w:t>
+      </w:r>
+      <w:r>
+        <w:t>的</w:t>
+      </w:r>
+      <w:r>
+        <w:rPr>
+          <w:rFonts w:hint="eastAsia"/>
+        </w:rPr>
+        <w:t>时候</w:t>
+      </w:r>
+      <w:r>
+        <w:t>，</w:t>
+      </w:r>
+      <w:r>
+        <w:rPr>
+          <w:rFonts w:hint="eastAsia"/>
+        </w:rPr>
+        <w:t>通过咨询</w:t>
+      </w:r>
+      <w:r>
+        <w:t>图片识别公司，对于</w:t>
+      </w:r>
+      <w:r>
+        <w:rPr>
+          <w:rFonts w:hint="eastAsia"/>
+        </w:rPr>
+        <w:t>单独</w:t>
+      </w:r>
+      <w:r>
+        <w:t>切割出来的每一题的选项，他们是可以进行</w:t>
+      </w:r>
+      <w:r>
+        <w:rPr>
+          <w:rFonts w:hint="eastAsia"/>
+        </w:rPr>
+        <w:t>识别</w:t>
+      </w:r>
+      <w:r>
+        <w:t>的，经过测试，</w:t>
+      </w:r>
+      <w:r>
+        <w:rPr>
+          <w:rFonts w:hint="eastAsia"/>
+        </w:rPr>
+        <w:t>这是</w:t>
+      </w:r>
+      <w:r>
+        <w:t>识别方案是可行的，如果采取这种识别方案的话，客户需要</w:t>
+      </w:r>
+      <w:r>
+        <w:rPr>
+          <w:rFonts w:hint="eastAsia"/>
+        </w:rPr>
+        <w:t>去</w:t>
+      </w:r>
+      <w:r>
+        <w:t>购买图片识别公司</w:t>
+      </w:r>
+      <w:r>
+        <w:rPr>
+          <w:rFonts w:hint="eastAsia"/>
+        </w:rPr>
+        <w:t>的</w:t>
+      </w:r>
+      <w:r>
+        <w:t>识别功能，具体价格看是根据调用量进行</w:t>
+      </w:r>
+      <w:r>
+        <w:rPr>
+          <w:rFonts w:hint="eastAsia"/>
+        </w:rPr>
+        <w:t>近一步</w:t>
+      </w:r>
+      <w:r>
+        <w:t>的洽谈。</w:t>
+      </w:r>
+    </w:p>
+    <w:p>
+      <w:pPr>
+        <w:pStyle w:val="a5"/>
+        <w:ind w:left="360" w:firstLineChars="0" w:firstLine="0"/>
+      </w:pPr>
+      <w:r>
+        <w:rPr>
+          <w:rFonts w:hint="eastAsia"/>
+        </w:rPr>
+        <w:lastRenderedPageBreak/>
+        <w:t>通过</w:t>
+      </w:r>
+      <w:r>
+        <w:t>下面这个图，</w:t>
+      </w:r>
+      <w:r>
+        <w:rPr>
+          <w:rFonts w:hint="eastAsia"/>
+        </w:rPr>
+        <w:t>可以</w:t>
+      </w:r>
+      <w:r>
+        <w:t>发现</w:t>
+      </w:r>
+      <w:r>
+        <w:rPr>
+          <w:rFonts w:hint="eastAsia"/>
+        </w:rPr>
+        <w:t>选择</w:t>
+      </w:r>
+      <w:r>
+        <w:t>项被正确识别。</w:t>
+      </w:r>
+    </w:p>
+    <w:p>
+      <w:pPr>
+        <w:pStyle w:val="a5"/>
+        <w:ind w:left="360" w:firstLineChars="0" w:firstLine="0"/>
+      </w:pPr>
+      <w:r>
+        <w:rPr>
+          <w:noProof/>
+        </w:rPr>
+        <w:drawing>
+          <wp:inline distT="0" distB="0" distL="0" distR="0" wp14:anchorId="1DA26659" wp14:editId="524554DF">
+            <wp:extent cx="5029200" cy="5495925"/>
+            <wp:effectExtent l="0" t="0" r="0" b="9525"/>
+            <wp:docPr id="9" name="图片 9"/>
+            <wp:cNvGraphicFramePr>
+              <a:graphicFrameLocks xmlns:a="http://schemas.openxmlformats.org/drawingml/2006/main" noChangeAspect="1"/>
+            </wp:cNvGraphicFramePr>
+            <a:graphic xmlns:a="http://schemas.openxmlformats.org/drawingml/2006/main">
+              <a:graphicData uri="http://schemas.openxmlformats.org/drawingml/2006/picture">
+                <pic:pic xmlns:pic="http://schemas.openxmlformats.org/drawingml/2006/picture">
+                  <pic:nvPicPr>
+                    <pic:cNvPr id="1" name=""/>
+                    <pic:cNvPicPr/>
+                  </pic:nvPicPr>
+                  <pic:blipFill>
+                    <a:blip r:embed="rId14"/>
+                    <a:stretch>
+                      <a:fillRect/>
+                    </a:stretch>
+                  </pic:blipFill>
+                  <pic:spPr>
+                    <a:xfrm>
+                      <a:off x="0" y="0"/>
                       <a:ext cx="5029200" cy="5495925"/>
                     </a:xfrm>
                     <a:prstGeom prst="rect">
@@ -1972,13 +2088,16 @@
         <w:t>对于考号，</w:t>
       </w:r>
       <w:r>
-        <w:t>提取出考号的每一位</w:t>
-      </w:r>
-      <w:r>
-        <w:rPr>
-          <w:b/>
-        </w:rPr>
-        <w:t>进行识别</w:t>
+        <w:t xml:space="preserve"> </w:t>
+      </w:r>
+      <w:r>
+        <w:rPr>
+          <w:rFonts w:hint="eastAsia"/>
+        </w:rPr>
+        <w:t>识别</w:t>
+      </w:r>
+      <w:r>
+        <w:t>用户粘贴的条形码</w:t>
       </w:r>
       <w:r>
         <w:rPr>
@@ -2055,6 +2174,7 @@
         <w:rPr>
           <w:rFonts w:hint="eastAsia"/>
         </w:rPr>
+        <w:lastRenderedPageBreak/>
         <w:t>总结</w:t>
       </w:r>
     </w:p>
@@ -2372,37 +2492,16 @@
         <w:rPr>
           <w:rFonts w:hint="eastAsia"/>
         </w:rPr>
-        <w:t>插入</w:t>
-      </w:r>
-      <w:r>
-        <w:t>考号每一位、选择项</w:t>
-      </w:r>
-      <w:r>
-        <w:rPr>
-          <w:rFonts w:hint="eastAsia"/>
-        </w:rPr>
-        <w:t>、</w:t>
-      </w:r>
-      <w:r>
-        <w:t>答题纸</w:t>
-      </w:r>
-      <w:r>
-        <w:rPr>
-          <w:rFonts w:hint="eastAsia"/>
-        </w:rPr>
-        <w:t>、</w:t>
-      </w:r>
-      <w:r>
-        <w:t>答题卡头</w:t>
-      </w:r>
-      <w:r>
-        <w:rPr>
-          <w:rFonts w:hint="eastAsia"/>
-        </w:rPr>
-        <w:t>这些</w:t>
-      </w:r>
-      <w:r>
-        <w:t>内置的图片资源</w:t>
+        <w:t>用户</w:t>
+      </w:r>
+      <w:r>
+        <w:t>可以调整答题纸的</w:t>
+      </w:r>
+      <w:r>
+        <w:rPr>
+          <w:rFonts w:hint="eastAsia"/>
+        </w:rPr>
+        <w:t>大小</w:t>
       </w:r>
     </w:p>
     <w:p>
@@ -2418,22 +2517,20 @@
         <w:rPr>
           <w:rFonts w:hint="eastAsia"/>
         </w:rPr>
-        <w:t>用户</w:t>
-      </w:r>
-      <w:r>
-        <w:t>可以调整答题纸的</w:t>
-      </w:r>
-      <w:r>
-        <w:rPr>
-          <w:rFonts w:hint="eastAsia"/>
-        </w:rPr>
-        <w:t>大小</w:t>
+        <w:t>生成</w:t>
+      </w:r>
+      <w:r>
+        <w:t>二维码用来关联对应的试卷</w:t>
       </w:r>
     </w:p>
     <w:p/>
-    <w:p/>
-    <w:p/>
-    <w:p/>
+    <w:p>
+      <w:pPr>
+        <w:rPr>
+          <w:rFonts w:hint="eastAsia"/>
+        </w:rPr>
+      </w:pPr>
+    </w:p>
     <w:p/>
     <w:p>
       <w:pPr>
@@ -2504,11 +2601,6 @@
       </w:r>
     </w:p>
     <w:p>
-      <w:pPr>
-        <w:rPr>
-          <w:rFonts w:hint="eastAsia"/>
-        </w:rPr>
-      </w:pPr>
       <w:r>
         <w:tab/>
       </w:r>
@@ -2532,8 +2624,6 @@
         </w:rPr>
         <w:t>根据自己的经验给出一定的建议。</w:t>
       </w:r>
-      <w:bookmarkStart w:id="0" w:name="_GoBack"/>
-      <w:bookmarkEnd w:id="0"/>
     </w:p>
     <w:p>
       <w:pPr>
@@ -2567,7 +2657,6 @@
       <w:pPr>
         <w:ind w:left="360"/>
         <w:rPr>
-          <w:rFonts w:hint="eastAsia"/>
           <w:color w:val="FF0000"/>
         </w:rPr>
       </w:pPr>
@@ -2651,9 +2740,6 @@
       <w:pPr>
         <w:pStyle w:val="a5"/>
         <w:ind w:left="360" w:firstLineChars="0" w:firstLine="0"/>
-        <w:rPr>
-          <w:rFonts w:hint="eastAsia"/>
-        </w:rPr>
       </w:pPr>
       <w:r>
         <w:rPr>
@@ -2686,9 +2772,6 @@
       <w:pPr>
         <w:pStyle w:val="a5"/>
         <w:ind w:left="360" w:firstLineChars="0" w:firstLine="0"/>
-        <w:rPr>
-          <w:rFonts w:hint="eastAsia"/>
-        </w:rPr>
       </w:pPr>
     </w:p>
     <w:sectPr>
@@ -4351,7 +4434,7 @@
 </file>
 
 <file path=customXml/itemProps1.xml><?xml version="1.0" encoding="utf-8"?>
-<ds:datastoreItem xmlns:ds="http://schemas.openxmlformats.org/officeDocument/2006/customXml" ds:itemID="{C701BFA7-A878-49A1-902B-1F3710321763}">
+<ds:datastoreItem xmlns:ds="http://schemas.openxmlformats.org/officeDocument/2006/customXml" ds:itemID="{73DFD873-BED8-4F71-B0C2-FE1973D818BD}">
   <ds:schemaRefs>
     <ds:schemaRef ds:uri="http://schemas.openxmlformats.org/officeDocument/2006/bibliography"/>
   </ds:schemaRefs>

</xml_diff>